<commit_message>
feat(main): add files lab-4
</commit_message>
<xml_diff>
--- a/labs/lab04/report/report.docx
+++ b/labs/lab04/report/report.docx
@@ -681,7 +681,7 @@
         <w:pStyle w:val="BodyText"/>
       </w:pPr>
       <w:r>
-        <w:t xml:space="preserve">3 Выполните следующую команду, Данная команда скомпилирует исходный файл hello.asm в obj.o (опция -o позволяет задать имя объектного файла, в данном случае obj.o), при этом формат выходного файла</w:t>
+        <w:t xml:space="preserve">3 Выполняем следующую команду, Данная команда скомпилирует исходный файл hello.asm в obj.o (опция -o позволяет задать имя объектного файла, в данном случае obj.o), при этом формат выходного файла</w:t>
       </w:r>
       <w:r>
         <w:t xml:space="preserve"> </w:t>
@@ -867,19 +867,13 @@
         <w:pStyle w:val="BodyText"/>
       </w:pPr>
       <w:r>
-        <w:t xml:space="preserve">4.2 Ключ -o с последующим значением задаёт в данном случае имя создаваемого исполняе-</w:t>
-      </w:r>
-      <w:r>
-        <w:t xml:space="preserve"> </w:t>
-      </w:r>
-      <w:r>
-        <w:t xml:space="preserve">мого файла.</w:t>
-      </w:r>
-      <w:r>
-        <w:t xml:space="preserve"> </w:t>
-      </w:r>
-      <w:r>
-        <w:t xml:space="preserve">Выполните следующую команду:(рис.</w:t>
+        <w:t xml:space="preserve">4.2 Ключ -o с последующим значением задаёт в данном случае имя создаваемого исполняемого файла.</w:t>
+      </w:r>
+      <w:r>
+        <w:t xml:space="preserve"> </w:t>
+      </w:r>
+      <w:r>
+        <w:t xml:space="preserve">Выполняем следующую команду:(рис.</w:t>
       </w:r>
       <w:r>
         <w:t xml:space="preserve"> </w:t>
@@ -1134,13 +1128,13 @@
         <w:pStyle w:val="BodyText"/>
       </w:pPr>
       <w:r>
-        <w:t xml:space="preserve">6.2 С помощью любого текстового редактора внесите изменения в текст программы в</w:t>
-      </w:r>
-      <w:r>
-        <w:t xml:space="preserve"> </w:t>
-      </w:r>
-      <w:r>
-        <w:t xml:space="preserve">файле lab4.asm так, чтобы вместо Hello world! на экран выводилась строка с вашими</w:t>
+        <w:t xml:space="preserve">6.2 С помощью любого текстового редактора вносим изменения в текст программы в</w:t>
+      </w:r>
+      <w:r>
+        <w:t xml:space="preserve"> </w:t>
+      </w:r>
+      <w:r>
+        <w:t xml:space="preserve">файле lab4.asm так, чтобы вместо Hello world! на экран выводилась строка с моим</w:t>
       </w:r>
       <w:r>
         <w:t xml:space="preserve"> </w:t>
@@ -1227,13 +1221,13 @@
         <w:pStyle w:val="BodyText"/>
       </w:pPr>
       <w:r>
-        <w:t xml:space="preserve">6.3 Оттранслируйте полученный текст программы lab4.asm в объектный файл. Выполните</w:t>
-      </w:r>
-      <w:r>
-        <w:t xml:space="preserve"> </w:t>
-      </w:r>
-      <w:r>
-        <w:t xml:space="preserve">компоновку объектного файла и запустите получившийся исполняемый файл.(рис.</w:t>
+        <w:t xml:space="preserve">6.3 Оттранслируем полученный текст программы lab4.asm в объектный файл. Выполним</w:t>
+      </w:r>
+      <w:r>
+        <w:t xml:space="preserve"> </w:t>
+      </w:r>
+      <w:r>
+        <w:t xml:space="preserve">компоновку объектного файла и запустим получившийся исполняемый файл.(рис.</w:t>
       </w:r>
       <w:r>
         <w:t xml:space="preserve"> </w:t>
@@ -1314,7 +1308,7 @@
         <w:pStyle w:val="BodyText"/>
       </w:pPr>
       <w:r>
-        <w:t xml:space="preserve">6.4 Скопируйте файлы hello.asm и lab4.asm в Ваш локальный репозиторий в ката-</w:t>
+        <w:t xml:space="preserve">6.4 Скопируем файлы hello.asm и lab4.asm в Ваш локальный репозиторий в ката-</w:t>
       </w:r>
       <w:r>
         <w:t xml:space="preserve"> </w:t>

</xml_diff>